<commit_message>
infodumping be like :3c
</commit_message>
<xml_diff>
--- a/1. rocnik/SLOVENČINA/Baroková lit.docx
+++ b/1. rocnik/SLOVENČINA/Baroková lit.docx
@@ -425,121 +425,127 @@
       </w:r>
       <w:proofErr w:type="spellEnd"/>
       <w:r>
-        <w:t xml:space="preserve"> –Vševed </w:t>
-      </w:r>
-      <w:proofErr w:type="spellStart"/>
-      <w:r>
-        <w:t>Všadebol</w:t>
-      </w:r>
-      <w:proofErr w:type="spellEnd"/>
-      <w:r>
-        <w:t xml:space="preserve">, Mámenie </w:t>
-      </w:r>
-    </w:p>
-    <w:p>
-      <w:pPr>
-        <w:pStyle w:val="Odsekzoznamu"/>
-        <w:numPr>
-          <w:ilvl w:val="0"/>
-          <w:numId w:val="3"/>
-        </w:numPr>
-      </w:pPr>
-      <w:r>
-        <w:t xml:space="preserve">Títo sprievodcovia mu darujú ružové okuliare aby nevidel skutočnú tvár sveta </w:t>
-      </w:r>
-    </w:p>
-    <w:p>
-      <w:pPr>
-        <w:pStyle w:val="Odsekzoznamu"/>
-        <w:numPr>
-          <w:ilvl w:val="0"/>
-          <w:numId w:val="3"/>
-        </w:numPr>
-      </w:pPr>
-      <w:r>
-        <w:t xml:space="preserve">Okuliare mal ale nakrivo a preto videl všetku skazenosť sveta </w:t>
-      </w:r>
-    </w:p>
-    <w:p>
-      <w:pPr>
-        <w:pStyle w:val="Odsekzoznamu"/>
-        <w:numPr>
-          <w:ilvl w:val="0"/>
-          <w:numId w:val="3"/>
-        </w:numPr>
-      </w:pPr>
-      <w:r>
-        <w:t xml:space="preserve">V zúfalstve nad stavom ľudstva sa utiahol do raja srdca teda do sveta samoty a náboženského rozjímania </w:t>
-      </w:r>
-    </w:p>
-    <w:p>
-      <w:pPr>
-        <w:ind w:left="360"/>
-        <w:rPr>
-          <w:b/>
-        </w:rPr>
-      </w:pPr>
-      <w:r>
-        <w:rPr>
-          <w:b/>
-        </w:rPr>
-        <w:t xml:space="preserve">Matej </w:t>
-      </w:r>
-      <w:proofErr w:type="spellStart"/>
-      <w:r>
-        <w:rPr>
-          <w:b/>
-        </w:rPr>
-        <w:t>Bel</w:t>
-      </w:r>
-      <w:proofErr w:type="spellEnd"/>
-      <w:r>
-        <w:rPr>
-          <w:b/>
-        </w:rPr>
-        <w:t xml:space="preserve"> (1684 – 1749) </w:t>
-      </w:r>
-    </w:p>
-    <w:p>
-      <w:pPr>
-        <w:pStyle w:val="Odsekzoznamu"/>
-        <w:numPr>
-          <w:ilvl w:val="0"/>
-          <w:numId w:val="3"/>
-        </w:numPr>
-      </w:pPr>
-      <w:r>
-        <w:t xml:space="preserve">Z Očovej </w:t>
-      </w:r>
-    </w:p>
-    <w:p>
-      <w:pPr>
-        <w:pStyle w:val="Odsekzoznamu"/>
-        <w:numPr>
-          <w:ilvl w:val="0"/>
-          <w:numId w:val="3"/>
-        </w:numPr>
-      </w:pPr>
-      <w:r>
-        <w:t xml:space="preserve">„Veľká ozdoba Uhorska“ </w:t>
-      </w:r>
-    </w:p>
-    <w:p>
-      <w:pPr>
-        <w:pStyle w:val="Odsekzoznamu"/>
-        <w:numPr>
-          <w:ilvl w:val="0"/>
-          <w:numId w:val="3"/>
-        </w:numPr>
-      </w:pPr>
-      <w:r>
-        <w:t xml:space="preserve">Polyhistor </w:t>
-      </w:r>
-      <w:r>
-        <w:t>(Majster viacerých vied)</w:t>
+        <w:t xml:space="preserve"> –Vševed</w:t>
+      </w:r>
+      <w:r>
+        <w:t xml:space="preserve"> </w:t>
       </w:r>
       <w:bookmarkStart w:id="0" w:name="_GoBack"/>
       <w:bookmarkEnd w:id="0"/>
+      <w:r>
+        <w:t xml:space="preserve"> </w:t>
+      </w:r>
+      <w:proofErr w:type="spellStart"/>
+      <w:r>
+        <w:t>Všadebol</w:t>
+      </w:r>
+      <w:proofErr w:type="spellEnd"/>
+      <w:r>
+        <w:t xml:space="preserve">, Mámenie </w:t>
+      </w:r>
+    </w:p>
+    <w:p>
+      <w:pPr>
+        <w:pStyle w:val="Odsekzoznamu"/>
+        <w:numPr>
+          <w:ilvl w:val="0"/>
+          <w:numId w:val="3"/>
+        </w:numPr>
+      </w:pPr>
+      <w:r>
+        <w:t xml:space="preserve">Títo sprievodcovia mu darujú ružové okuliare aby nevidel skutočnú tvár sveta </w:t>
+      </w:r>
+    </w:p>
+    <w:p>
+      <w:pPr>
+        <w:pStyle w:val="Odsekzoznamu"/>
+        <w:numPr>
+          <w:ilvl w:val="0"/>
+          <w:numId w:val="3"/>
+        </w:numPr>
+      </w:pPr>
+      <w:r>
+        <w:t xml:space="preserve">Okuliare mal ale nakrivo a preto videl všetku skazenosť sveta </w:t>
+      </w:r>
+    </w:p>
+    <w:p>
+      <w:pPr>
+        <w:pStyle w:val="Odsekzoznamu"/>
+        <w:numPr>
+          <w:ilvl w:val="0"/>
+          <w:numId w:val="3"/>
+        </w:numPr>
+      </w:pPr>
+      <w:r>
+        <w:t xml:space="preserve">V zúfalstve nad stavom ľudstva sa utiahol do raja srdca teda do sveta samoty a náboženského rozjímania </w:t>
+      </w:r>
+    </w:p>
+    <w:p>
+      <w:pPr>
+        <w:ind w:left="360"/>
+        <w:rPr>
+          <w:b/>
+        </w:rPr>
+      </w:pPr>
+      <w:r>
+        <w:rPr>
+          <w:b/>
+        </w:rPr>
+        <w:t xml:space="preserve">Matej </w:t>
+      </w:r>
+      <w:proofErr w:type="spellStart"/>
+      <w:r>
+        <w:rPr>
+          <w:b/>
+        </w:rPr>
+        <w:t>Bel</w:t>
+      </w:r>
+      <w:proofErr w:type="spellEnd"/>
+      <w:r>
+        <w:rPr>
+          <w:b/>
+        </w:rPr>
+        <w:t xml:space="preserve"> (1684 – 1749) </w:t>
+      </w:r>
+    </w:p>
+    <w:p>
+      <w:pPr>
+        <w:pStyle w:val="Odsekzoznamu"/>
+        <w:numPr>
+          <w:ilvl w:val="0"/>
+          <w:numId w:val="3"/>
+        </w:numPr>
+      </w:pPr>
+      <w:r>
+        <w:t xml:space="preserve">Z Očovej </w:t>
+      </w:r>
+    </w:p>
+    <w:p>
+      <w:pPr>
+        <w:pStyle w:val="Odsekzoznamu"/>
+        <w:numPr>
+          <w:ilvl w:val="0"/>
+          <w:numId w:val="3"/>
+        </w:numPr>
+      </w:pPr>
+      <w:r>
+        <w:t xml:space="preserve">„Veľká ozdoba Uhorska“ </w:t>
+      </w:r>
+    </w:p>
+    <w:p>
+      <w:pPr>
+        <w:pStyle w:val="Odsekzoznamu"/>
+        <w:numPr>
+          <w:ilvl w:val="0"/>
+          <w:numId w:val="3"/>
+        </w:numPr>
+      </w:pPr>
+      <w:r>
+        <w:t xml:space="preserve">Polyhistor </w:t>
+      </w:r>
+      <w:r>
+        <w:t>(Majster viacerých vied)</w:t>
+      </w:r>
     </w:p>
     <w:p>
       <w:pPr>

</xml_diff>